<commit_message>
moved two scripts out of deprecated back to root
</commit_message>
<xml_diff>
--- a/Docs/Lab Overview.docx
+++ b/Docs/Lab Overview.docx
@@ -1,6 +1,6 @@
 
 <file path=word/document.xml><?xml version="1.0" encoding="utf-8"?>
-<w:document xmlns:wpc="http://schemas.microsoft.com/office/word/2010/wordprocessingCanvas" xmlns:cx="http://schemas.microsoft.com/office/drawing/2014/chartex" xmlns:cx1="http://schemas.microsoft.com/office/drawing/2015/9/8/chartex" xmlns:cx2="http://schemas.microsoft.com/office/drawing/2015/10/21/chartex" xmlns:cx3="http://schemas.microsoft.com/office/drawing/2016/5/9/chartex" xmlns:cx4="http://schemas.microsoft.com/office/drawing/2016/5/10/chartex" xmlns:cx5="http://schemas.microsoft.com/office/drawing/2016/5/11/chartex" xmlns:cx6="http://schemas.microsoft.com/office/drawing/2016/5/12/chartex" xmlns:cx7="http://schemas.microsoft.com/office/drawing/2016/5/13/chartex" xmlns:cx8="http://schemas.microsoft.com/office/drawing/2016/5/14/chartex" xmlns:mc="http://schemas.openxmlformats.org/markup-compatibility/2006" xmlns:aink="http://schemas.microsoft.com/office/drawing/2016/ink" xmlns:am3d="http://schemas.microsoft.com/office/drawing/2017/model3d" xmlns:o="urn:schemas-microsoft-com:office:office" xmlns:r="http://schemas.openxmlformats.org/officeDocument/2006/relationships" xmlns:m="http://schemas.openxmlformats.org/officeDocument/2006/math" xmlns:v="urn:schemas-microsoft-com:vml" xmlns:wp14="http://schemas.microsoft.com/office/word/2010/wordprocessingDrawing" xmlns:wp="http://schemas.openxmlformats.org/drawingml/2006/wordprocessingDrawing" xmlns:w10="urn:schemas-microsoft-com:office:word" xmlns:w="http://schemas.openxmlformats.org/wordprocessingml/2006/main" xmlns:w14="http://schemas.microsoft.com/office/word/2010/wordml" xmlns:w15="http://schemas.microsoft.com/office/word/2012/wordml" xmlns:w16cex="http://schemas.microsoft.com/office/word/2018/wordml/cex" xmlns:w16cid="http://schemas.microsoft.com/office/word/2016/wordml/cid" xmlns:w16="http://schemas.microsoft.com/office/word/2018/wordml" xmlns:w16sdtdh="http://schemas.microsoft.com/office/word/2020/wordml/sdtdatahash" xmlns:w16se="http://schemas.microsoft.com/office/word/2015/wordml/symex" xmlns:wpg="http://schemas.microsoft.com/office/word/2010/wordprocessingGroup" xmlns:wpi="http://schemas.microsoft.com/office/word/2010/wordprocessingInk" xmlns:wne="http://schemas.microsoft.com/office/word/2006/wordml" xmlns:wps="http://schemas.microsoft.com/office/word/2010/wordprocessingShape" mc:Ignorable="w14 w15 w16se w16cid w16 w16cex w16sdtdh wp14">
+<w:document xmlns:wpc="http://schemas.microsoft.com/office/word/2010/wordprocessingCanvas" xmlns:cx="http://schemas.microsoft.com/office/drawing/2014/chartex" xmlns:cx1="http://schemas.microsoft.com/office/drawing/2015/9/8/chartex" xmlns:cx2="http://schemas.microsoft.com/office/drawing/2015/10/21/chartex" xmlns:cx3="http://schemas.microsoft.com/office/drawing/2016/5/9/chartex" xmlns:cx4="http://schemas.microsoft.com/office/drawing/2016/5/10/chartex" xmlns:cx5="http://schemas.microsoft.com/office/drawing/2016/5/11/chartex" xmlns:cx6="http://schemas.microsoft.com/office/drawing/2016/5/12/chartex" xmlns:cx7="http://schemas.microsoft.com/office/drawing/2016/5/13/chartex" xmlns:cx8="http://schemas.microsoft.com/office/drawing/2016/5/14/chartex" xmlns:mc="http://schemas.openxmlformats.org/markup-compatibility/2006" xmlns:aink="http://schemas.microsoft.com/office/drawing/2016/ink" xmlns:am3d="http://schemas.microsoft.com/office/drawing/2017/model3d" xmlns:o="urn:schemas-microsoft-com:office:office" xmlns:oel="http://schemas.microsoft.com/office/2019/extlst" xmlns:r="http://schemas.openxmlformats.org/officeDocument/2006/relationships" xmlns:m="http://schemas.openxmlformats.org/officeDocument/2006/math" xmlns:v="urn:schemas-microsoft-com:vml" xmlns:wp14="http://schemas.microsoft.com/office/word/2010/wordprocessingDrawing" xmlns:wp="http://schemas.openxmlformats.org/drawingml/2006/wordprocessingDrawing" xmlns:w10="urn:schemas-microsoft-com:office:word" xmlns:w="http://schemas.openxmlformats.org/wordprocessingml/2006/main" xmlns:w14="http://schemas.microsoft.com/office/word/2010/wordml" xmlns:w15="http://schemas.microsoft.com/office/word/2012/wordml" xmlns:w16cex="http://schemas.microsoft.com/office/word/2018/wordml/cex" xmlns:w16cid="http://schemas.microsoft.com/office/word/2016/wordml/cid" xmlns:w16="http://schemas.microsoft.com/office/word/2018/wordml" xmlns:w16sdtdh="http://schemas.microsoft.com/office/word/2020/wordml/sdtdatahash" xmlns:w16se="http://schemas.microsoft.com/office/word/2015/wordml/symex" xmlns:wpg="http://schemas.microsoft.com/office/word/2010/wordprocessingGroup" xmlns:wpi="http://schemas.microsoft.com/office/word/2010/wordprocessingInk" xmlns:wne="http://schemas.microsoft.com/office/word/2006/wordml" xmlns:wps="http://schemas.microsoft.com/office/word/2010/wordprocessingShape" mc:Ignorable="w14 w15 w16se w16cid w16 w16cex w16sdtdh wp14">
   <w:body>
     <w:p>
       <w:pPr>
@@ -128,176 +128,184 @@
       </w:r>
       <w:proofErr w:type="spellEnd"/>
       <w:r>
-        <w:t xml:space="preserve">/Netops </w:t>
+        <w:t>/Netops work</w:t>
+      </w:r>
+      <w:r>
+        <w:t>-</w:t>
+      </w:r>
+      <w:r>
+        <w:t>flow methodology</w:t>
+      </w:r>
+      <w:r>
+        <w:t xml:space="preserve"> that uses the ‘RAD SDLC’</w:t>
+      </w:r>
+      <w:r>
+        <w:t xml:space="preserve">. </w:t>
+      </w:r>
+    </w:p>
+    <w:p>
+      <w:r>
+        <w:t xml:space="preserve">A ‘new way’ of working is required in the hybrid cloud environment which is dramatically different from the ‘traditional data center way of working’ that Network Admins have been following for the past 30 years. 12 years ago, System Administrators evolved over time into </w:t>
+      </w:r>
+      <w:proofErr w:type="spellStart"/>
+      <w:r>
+        <w:t>Devops</w:t>
+      </w:r>
+      <w:proofErr w:type="spellEnd"/>
+      <w:r>
+        <w:t xml:space="preserve"> Engineers. </w:t>
+      </w:r>
+      <w:r>
+        <w:t>The emergence of virtualization and cloud technologies</w:t>
+      </w:r>
+      <w:r>
+        <w:t xml:space="preserve"> required the traditional Systems Admins to learn coding and automation skills and adopt new tool sets. </w:t>
+      </w:r>
+      <w:proofErr w:type="spellStart"/>
+      <w:r>
+        <w:t>Devops</w:t>
+      </w:r>
+      <w:proofErr w:type="spellEnd"/>
+      <w:r>
+        <w:t xml:space="preserve"> has evolved to be the bridge between Development and Operations. </w:t>
+      </w:r>
+      <w:r>
+        <w:t>Several</w:t>
+      </w:r>
+      <w:r>
+        <w:t xml:space="preserve"> </w:t>
+      </w:r>
+      <w:proofErr w:type="spellStart"/>
+      <w:r>
+        <w:t>Devops</w:t>
+      </w:r>
+      <w:proofErr w:type="spellEnd"/>
+      <w:r>
+        <w:t xml:space="preserve"> Engineers can fully manage and automate </w:t>
+      </w:r>
+      <w:r>
+        <w:t xml:space="preserve">entire </w:t>
+      </w:r>
+      <w:r>
+        <w:t>enterprise</w:t>
+      </w:r>
+      <w:r>
+        <w:t xml:space="preserve"> operations for hundreds of applications across global companies</w:t>
+      </w:r>
+      <w:r>
+        <w:t>,</w:t>
+      </w:r>
+      <w:r>
+        <w:t xml:space="preserve"> </w:t>
+      </w:r>
+      <w:r>
+        <w:t>whereas</w:t>
+      </w:r>
+      <w:r>
+        <w:t xml:space="preserve"> in the past, this may have required dozens of Systems Engineers. </w:t>
+      </w:r>
+    </w:p>
+    <w:p/>
+    <w:p>
+      <w:r>
+        <w:t xml:space="preserve">As the network layer extends into the cloud, Network Administrators are having to rapidly adapt to adopting a new way of working to ensure success of new network architectures in hybrid environments. The traditional ‘data center’ or </w:t>
+      </w:r>
+      <w:r>
+        <w:t>land-based</w:t>
+      </w:r>
+      <w:r>
+        <w:t xml:space="preserve"> network architectural methodologies do not work in cloud environments and if applied can cause disastrous results. Hence-force this lab endeavors to teach and “fast-track” the traditional “Network Admin” who may be an expert in switch, router, and land</w:t>
+      </w:r>
+      <w:r>
+        <w:t>-</w:t>
+      </w:r>
+      <w:r>
+        <w:t xml:space="preserve">based </w:t>
+      </w:r>
+      <w:r>
+        <w:t xml:space="preserve">(terrestrial) </w:t>
+      </w:r>
+      <w:r>
+        <w:t>network architecture – to experiencing a ‘bran new’ way of working which is in the sphere of “</w:t>
+      </w:r>
+      <w:proofErr w:type="spellStart"/>
+      <w:r>
+        <w:t>Devops</w:t>
+      </w:r>
+      <w:proofErr w:type="spellEnd"/>
+      <w:r>
+        <w:t>” to enable them to build success via automating infrastructure as code in their new hybrid environments. The other result of adopting this new way of working results in dramatic cost savings for enterprises as well as a vastly higher level of business continuity.</w:t>
+      </w:r>
+    </w:p>
+    <w:p>
+      <w:r>
+        <w:t xml:space="preserve">The Goal of </w:t>
+      </w:r>
+      <w:r>
+        <w:t xml:space="preserve">a </w:t>
+      </w:r>
+      <w:proofErr w:type="spellStart"/>
+      <w:r>
+        <w:t>Devops</w:t>
+      </w:r>
+      <w:proofErr w:type="spellEnd"/>
+      <w:r>
+        <w:t xml:space="preserve"> Engineer</w:t>
+      </w:r>
+      <w:r>
+        <w:t xml:space="preserve">: Anything that will ever need to be done more than once needs to be automated. All automation needs to happen securely with the ability to ‘back-rev’ instantly on the fly without impacting business continuity. In an ideal </w:t>
+      </w:r>
+      <w:proofErr w:type="spellStart"/>
+      <w:r>
+        <w:t>Devops</w:t>
+      </w:r>
+      <w:proofErr w:type="spellEnd"/>
+      <w:r>
+        <w:t xml:space="preserve"> World, the entire infrastructure including the network will be deployed as Code in an automated Pipeline whereby the Pipelin</w:t>
+      </w:r>
+      <w:r>
+        <w:t>e produced infrastructure can be assigned a release version and updated on the fly or continuously without impacting the overlay application environment.</w:t>
+      </w:r>
+      <w:r>
+        <w:t xml:space="preserve"> Does this sound like a lofty goal? It is not. Many large Enterprises and Up and Coming Start-ups have already successfully accomplished this task. These companies, will outpace their competition in the coming years and will be able to scale, develop</w:t>
+      </w:r>
+      <w:r>
+        <w:t>, and adopt new better technologies faster and spend less money than the competition who does not.</w:t>
+      </w:r>
+    </w:p>
+    <w:p>
+      <w:pPr>
+        <w:pStyle w:val="Heading2"/>
+      </w:pPr>
+      <w:r>
+        <w:t>How is this lab different from other Cisco Labs?</w:t>
+      </w:r>
+    </w:p>
+    <w:p>
+      <w:r>
+        <w:t>To date Cisco labs are hosted in a cisco environment and consist of almost all cisco products that are pre-deployed and configured. This lab can be deployed directly into the Customer environment 100% from code at a low cost of approximately $1 per day per lab student.</w:t>
+      </w:r>
+      <w:r>
+        <w:t xml:space="preserve"> Therefore, the customer instantly has a lab, with plug and play architecture they can ‘plug in’ any of their existing applications to test with the Cisco Products at a very low cost on demand when they require – and immediately have a framework in place to start developing their own code and solutions via this lab in their own environment.</w:t>
+      </w:r>
+    </w:p>
+    <w:p>
+      <w:r>
+        <w:t xml:space="preserve">To date, most cisco labs consist of almost 100% cisco solutions. However, Customer sites do not only consist of cisco solutions, </w:t>
       </w:r>
       <w:proofErr w:type="gramStart"/>
       <w:r>
-        <w:t>work flow</w:t>
+        <w:t>they</w:t>
       </w:r>
       <w:proofErr w:type="gramEnd"/>
       <w:r>
-        <w:t xml:space="preserve"> methodology</w:t>
-      </w:r>
-      <w:r>
-        <w:t xml:space="preserve"> that uses the ‘RAD SDLC’</w:t>
-      </w:r>
-      <w:r>
-        <w:t xml:space="preserve">. </w:t>
-      </w:r>
-    </w:p>
-    <w:p>
-      <w:r>
-        <w:t xml:space="preserve">A ‘new way’ of working is required in the hybrid cloud environment which is dramatically different from the ‘traditional data center way of working’ that Network Admins have been following for the past 30 years. 12 years ago, System Administrators evolved over time into </w:t>
-      </w:r>
-      <w:proofErr w:type="spellStart"/>
-      <w:r>
-        <w:t>Devops</w:t>
-      </w:r>
-      <w:proofErr w:type="spellEnd"/>
-      <w:r>
-        <w:t xml:space="preserve"> Engineers. </w:t>
-      </w:r>
-      <w:r>
-        <w:t>The emergence of virtualization and cloud technologies</w:t>
-      </w:r>
-      <w:r>
-        <w:t xml:space="preserve"> required the traditional Systems Admins to learn coding and automation skills and adopt new tool sets. </w:t>
-      </w:r>
-      <w:proofErr w:type="spellStart"/>
-      <w:r>
-        <w:t>Devops</w:t>
-      </w:r>
-      <w:proofErr w:type="spellEnd"/>
-      <w:r>
-        <w:t xml:space="preserve"> has evolved to be the bridge between Development and Operations. </w:t>
-      </w:r>
-      <w:r>
-        <w:t>Several</w:t>
-      </w:r>
-      <w:r>
         <w:t xml:space="preserve"> </w:t>
       </w:r>
-      <w:proofErr w:type="spellStart"/>
-      <w:r>
-        <w:t>Devops</w:t>
-      </w:r>
-      <w:proofErr w:type="spellEnd"/>
-      <w:r>
-        <w:t xml:space="preserve"> Engineers can fully manage and automate </w:t>
-      </w:r>
-      <w:r>
-        <w:t xml:space="preserve">entire </w:t>
-      </w:r>
-      <w:r>
-        <w:t>enterprise</w:t>
-      </w:r>
-      <w:r>
-        <w:t xml:space="preserve"> operations for hundreds of applications across global companies</w:t>
-      </w:r>
-      <w:r>
-        <w:t>,</w:t>
-      </w:r>
-      <w:r>
-        <w:t xml:space="preserve"> </w:t>
-      </w:r>
-      <w:r>
-        <w:t>whereas</w:t>
-      </w:r>
-      <w:r>
-        <w:t xml:space="preserve"> in the past, this may have required dozens of Systems Engineers. </w:t>
-      </w:r>
-    </w:p>
-    <w:p/>
-    <w:p>
-      <w:r>
-        <w:t xml:space="preserve">As the network layer extends into the cloud, Network Administrators are having to rapidly adapt to adopting a new way of working to ensure success of new network architectures in hybrid environments. The traditional ‘data center’ or </w:t>
-      </w:r>
-      <w:r>
-        <w:t>land-based</w:t>
-      </w:r>
-      <w:r>
-        <w:t xml:space="preserve"> network architectural methodologies do not work in cloud environments and if applied can cause disastrous results. Hence-force this lab endeavors to teach and “fast-track” the traditional “Network Admin” who may be an expert in switch, router, and </w:t>
-      </w:r>
-      <w:proofErr w:type="gramStart"/>
-      <w:r>
-        <w:t>land based</w:t>
-      </w:r>
-      <w:proofErr w:type="gramEnd"/>
-      <w:r>
-        <w:t xml:space="preserve"> network architecture – to experiencing a ‘bran new’ way of working which is in the sphere of “</w:t>
-      </w:r>
-      <w:proofErr w:type="spellStart"/>
-      <w:r>
-        <w:t>Devops</w:t>
-      </w:r>
-      <w:proofErr w:type="spellEnd"/>
-      <w:r>
-        <w:t>” to enable them to build success via automating infrastructure as code in their new hybrid environments. The other result of adopting this new way of working results in dramatic cost savings for enterprises as well as a vastly higher level of business continuity.</w:t>
-      </w:r>
-    </w:p>
-    <w:p>
-      <w:r>
-        <w:t xml:space="preserve">The Goal of </w:t>
-      </w:r>
-      <w:r>
-        <w:t xml:space="preserve">a </w:t>
-      </w:r>
-      <w:proofErr w:type="spellStart"/>
-      <w:r>
-        <w:t>Devops</w:t>
-      </w:r>
-      <w:proofErr w:type="spellEnd"/>
-      <w:r>
-        <w:t xml:space="preserve"> Engineer</w:t>
-      </w:r>
-      <w:r>
-        <w:t xml:space="preserve">: Anything that will ever need to be done more than once needs to be automated. All automation needs to happen securely with the ability to ‘back-rev’ instantly on the fly without impacting business continuity. In an ideal </w:t>
-      </w:r>
-      <w:proofErr w:type="spellStart"/>
-      <w:r>
-        <w:t>Devops</w:t>
-      </w:r>
-      <w:proofErr w:type="spellEnd"/>
-      <w:r>
-        <w:t xml:space="preserve"> World, the entire infrastructure including the network will be deployed as Code in an automated Pipeline whereby the Pipelin</w:t>
-      </w:r>
-      <w:r>
-        <w:t>e produced infrastructure can be assigned a release version and updated on the fly or continuously without impacting the overlay application environment.</w:t>
-      </w:r>
-      <w:r>
-        <w:t xml:space="preserve"> Does this sound like a lofty goal? It is not. Many large Enterprises and Up and Coming Start-ups have already successfully accomplished this task. These companies, will outpace their competition in the coming years and will be able to scale, develop</w:t>
-      </w:r>
-      <w:r>
-        <w:t>, and adopt new better technologies faster and spend less money than the competition who does not.</w:t>
-      </w:r>
-    </w:p>
-    <w:p>
-      <w:pPr>
-        <w:pStyle w:val="Heading2"/>
-      </w:pPr>
-      <w:r>
-        <w:t>How is this lab different from other Cisco Labs?</w:t>
-      </w:r>
-    </w:p>
-    <w:p>
-      <w:r>
-        <w:t>To date Cisco labs are hosted in a cisco environment and consist of almost all cisco products that are pre-deployed and configured. This lab can be deployed directly into the Customer environment 100% from code at a low cost of approximately $1 per day per lab student.</w:t>
-      </w:r>
-      <w:r>
-        <w:t xml:space="preserve"> Therefore, the customer instantly has a lab, with plug and play architecture they can ‘plug in’ any of their existing applications to test with the Cisco Products at a very low cost on demand when they require – and immediately have a framework in place to start developing their own code and solutions via this lab in their own environment.</w:t>
-      </w:r>
-    </w:p>
-    <w:p>
-      <w:r>
-        <w:t xml:space="preserve">To date, most cisco labs consist of almost 100% cisco solutions. However, Customer sites do not only consist of cisco solutions, </w:t>
-      </w:r>
-      <w:proofErr w:type="gramStart"/>
-      <w:r>
-        <w:t>they</w:t>
-      </w:r>
-      <w:proofErr w:type="gramEnd"/>
-      <w:r>
-        <w:t xml:space="preserve"> consist of tens, hundreds, sometimes thousands of different applications. This lab allows customers to integrate in their own environment their own existing technologies for which they have invested many years, time and money directly into this lab in a</w:t>
+      <w:r>
+        <w:t xml:space="preserve">also </w:t>
+      </w:r>
+      <w:r>
+        <w:t>consist of tens, hundreds, sometimes thousands of different applications. This lab allows customers to integrate in their own environment their own existing technologies for which they have invested many years, time and money directly into this lab in a</w:t>
       </w:r>
       <w:r>
         <w:t xml:space="preserve">n </w:t>
@@ -382,7 +390,15 @@
         </w:numPr>
       </w:pPr>
       <w:r>
-        <w:t>Start developing my own code immediately to develop my solution ideas and integrations to the Cisco APIs to build my own products I can sell for re-occurring revenue and deploy the framework to rapidly develop my solution based on product feedback by using the code build pipeline with the Cisco FSO APIs.</w:t>
+        <w:t xml:space="preserve">Rapidly iterate and build code using python that automate bulk operations standard </w:t>
+      </w:r>
+      <w:proofErr w:type="spellStart"/>
+      <w:r>
+        <w:t>devops</w:t>
+      </w:r>
+      <w:proofErr w:type="spellEnd"/>
+      <w:r>
+        <w:t xml:space="preserve"> work that utilizes cisco APIs</w:t>
       </w:r>
     </w:p>
     <w:p>
@@ -394,34 +410,7 @@
         </w:numPr>
       </w:pPr>
       <w:r>
-        <w:t xml:space="preserve">Deploy entirely via code, my Cloud </w:t>
-      </w:r>
-      <w:proofErr w:type="gramStart"/>
-      <w:r>
-        <w:t>Provider(</w:t>
-      </w:r>
-      <w:proofErr w:type="gramEnd"/>
-      <w:r>
-        <w:t xml:space="preserve">AWS) lab environment using a </w:t>
-      </w:r>
-      <w:proofErr w:type="spellStart"/>
-      <w:r>
-        <w:t>Devops</w:t>
-      </w:r>
-      <w:proofErr w:type="spellEnd"/>
-      <w:r>
-        <w:t xml:space="preserve"> non-opinionated Pipeline which utilizes ephemeral build containers to achieve economies of scale in the cloud and maintain infrastructure operations at minimal cost</w:t>
-      </w:r>
-      <w:r>
-        <w:t xml:space="preserve"> by using </w:t>
-      </w:r>
-      <w:proofErr w:type="spellStart"/>
-      <w:r>
-        <w:t>ephermal</w:t>
-      </w:r>
-      <w:proofErr w:type="spellEnd"/>
-      <w:r>
-        <w:t xml:space="preserve"> build containers.</w:t>
+        <w:t>Start developing my own code immediately to develop my solution ideas and integrations to the Cisco APIs to build my own products I can sell for re-occurring revenue and deploy the framework to rapidly develop my solution based on product feedback by using the code build pipeline with the Cisco FSO APIs.</w:t>
       </w:r>
     </w:p>
     <w:p>
@@ -433,54 +422,34 @@
         </w:numPr>
       </w:pPr>
       <w:r>
-        <w:t xml:space="preserve">Integrate the automation pipeline with: </w:t>
+        <w:t xml:space="preserve">Deploy entirely via code, my Cloud </w:t>
+      </w:r>
+      <w:proofErr w:type="gramStart"/>
+      <w:r>
+        <w:t>Provider(</w:t>
+      </w:r>
+      <w:proofErr w:type="gramEnd"/>
+      <w:r>
+        <w:t xml:space="preserve">AWS) lab environment using a </w:t>
       </w:r>
       <w:proofErr w:type="spellStart"/>
       <w:r>
-        <w:t>Hashicorp</w:t>
+        <w:t>Devops</w:t>
       </w:r>
       <w:proofErr w:type="spellEnd"/>
       <w:r>
-        <w:t xml:space="preserve"> Vault, container repositories(</w:t>
+        <w:t xml:space="preserve"> non-opinionated Pipeline which utilizes ephemeral build containers to achieve economies of scale in the cloud and maintain infrastructure operations at minimal cost</w:t>
+      </w:r>
+      <w:r>
+        <w:t xml:space="preserve"> by using </w:t>
       </w:r>
       <w:proofErr w:type="spellStart"/>
       <w:r>
-        <w:t>ie</w:t>
+        <w:t>ephermal</w:t>
       </w:r>
       <w:proofErr w:type="spellEnd"/>
       <w:r>
-        <w:t xml:space="preserve">) docker, source code repo(git), </w:t>
-      </w:r>
-      <w:proofErr w:type="spellStart"/>
-      <w:r>
-        <w:t>artifactory</w:t>
-      </w:r>
-      <w:proofErr w:type="spellEnd"/>
-      <w:r>
-        <w:t xml:space="preserve">, </w:t>
-      </w:r>
-      <w:r>
-        <w:t xml:space="preserve">Kubernetes, AWS API, </w:t>
-      </w:r>
-      <w:r>
-        <w:t xml:space="preserve">in order to </w:t>
-      </w:r>
-      <w:r>
-        <w:t xml:space="preserve">automatically integrate external third party resources and applications </w:t>
-      </w:r>
-      <w:proofErr w:type="gramStart"/>
-      <w:r>
-        <w:t xml:space="preserve">into </w:t>
-      </w:r>
-      <w:r>
-        <w:t xml:space="preserve"> </w:t>
-      </w:r>
-      <w:r>
-        <w:t>the</w:t>
-      </w:r>
-      <w:proofErr w:type="gramEnd"/>
-      <w:r>
-        <w:t xml:space="preserve"> build pipeline for our entire infrastructure as code – where we will deploy the FSO stack to monitor, alert, and optimize or infrastructure in an automated manner via the code build pipeline</w:t>
+        <w:t xml:space="preserve"> build containers.</w:t>
       </w:r>
     </w:p>
     <w:p>
@@ -492,10 +461,7 @@
         </w:numPr>
       </w:pPr>
       <w:r>
-        <w:t>I</w:t>
-      </w:r>
-      <w:r>
-        <w:t xml:space="preserve">ntegrate </w:t>
+        <w:t xml:space="preserve">Integrate the automation pipeline with: </w:t>
       </w:r>
       <w:proofErr w:type="spellStart"/>
       <w:r>
@@ -503,26 +469,46 @@
       </w:r>
       <w:proofErr w:type="spellEnd"/>
       <w:r>
-        <w:t xml:space="preserve"> Vault to securely authenticate and authorize access to my FSOs API by securely passing in all variables, parameters, API keys, </w:t>
+        <w:t xml:space="preserve"> Vault, container repositories(</w:t>
       </w:r>
       <w:proofErr w:type="spellStart"/>
       <w:r>
-        <w:t>etc</w:t>
+        <w:t>ie</w:t>
       </w:r>
       <w:proofErr w:type="spellEnd"/>
       <w:r>
-        <w:t xml:space="preserve"> into my code via the Vault so that there </w:t>
+        <w:t xml:space="preserve">) docker, source code repo(git), </w:t>
+      </w:r>
+      <w:proofErr w:type="spellStart"/>
+      <w:r>
+        <w:t>artifactory</w:t>
+      </w:r>
+      <w:proofErr w:type="spellEnd"/>
+      <w:r>
+        <w:t xml:space="preserve">, </w:t>
+      </w:r>
+      <w:r>
+        <w:t xml:space="preserve">Kubernetes, AWS API, </w:t>
+      </w:r>
+      <w:r>
+        <w:t xml:space="preserve">in order to </w:t>
+      </w:r>
+      <w:r>
+        <w:t xml:space="preserve">automatically integrate external third party resources and applications </w:t>
       </w:r>
       <w:proofErr w:type="gramStart"/>
       <w:r>
-        <w:t>are</w:t>
+        <w:t xml:space="preserve">into </w:t>
+      </w:r>
+      <w:r>
+        <w:t xml:space="preserve"> </w:t>
+      </w:r>
+      <w:r>
+        <w:t>the</w:t>
       </w:r>
       <w:proofErr w:type="gramEnd"/>
       <w:r>
-        <w:t xml:space="preserve"> no hard coded or exposed API keys, passwords, or variables, parameters exposed in my code</w:t>
-      </w:r>
-      <w:r>
-        <w:t>, and have this automated in the pipeline so we can easily rotate any vars, params, passwords, API keys with zero impact to our underlying applications.</w:t>
+        <w:t xml:space="preserve"> build pipeline for our entire infrastructure as code – where we will deploy the FSO stack to monitor, alert, and optimize or infrastructure in an automated manner via the code build pipeline</w:t>
       </w:r>
     </w:p>
     <w:p>
@@ -534,6 +520,48 @@
         </w:numPr>
       </w:pPr>
       <w:r>
+        <w:t>I</w:t>
+      </w:r>
+      <w:r>
+        <w:t xml:space="preserve">ntegrate </w:t>
+      </w:r>
+      <w:proofErr w:type="spellStart"/>
+      <w:r>
+        <w:t>Hashicorp</w:t>
+      </w:r>
+      <w:proofErr w:type="spellEnd"/>
+      <w:r>
+        <w:t xml:space="preserve"> Vault to securely authenticate and authorize access to my FSOs API by securely passing in all variables, parameters, API keys, </w:t>
+      </w:r>
+      <w:proofErr w:type="spellStart"/>
+      <w:r>
+        <w:t>etc</w:t>
+      </w:r>
+      <w:proofErr w:type="spellEnd"/>
+      <w:r>
+        <w:t xml:space="preserve"> into my code via the Vault so that there </w:t>
+      </w:r>
+      <w:proofErr w:type="gramStart"/>
+      <w:r>
+        <w:t>are</w:t>
+      </w:r>
+      <w:proofErr w:type="gramEnd"/>
+      <w:r>
+        <w:t xml:space="preserve"> no hard coded or exposed API keys, passwords, or variables, parameters exposed in my code</w:t>
+      </w:r>
+      <w:r>
+        <w:t>, and have this automated in the pipeline so we can easily rotate any vars, params, passwords, API keys with zero impact to our underlying applications.</w:t>
+      </w:r>
+    </w:p>
+    <w:p>
+      <w:pPr>
+        <w:pStyle w:val="ListParagraph"/>
+        <w:numPr>
+          <w:ilvl w:val="0"/>
+          <w:numId w:val="1"/>
+        </w:numPr>
+      </w:pPr>
+      <w:r>
         <w:t>Demonstrate</w:t>
       </w:r>
       <w:r>
@@ -560,7 +588,6 @@
         <w:t xml:space="preserve"> and allow for rapid iteration.</w:t>
       </w:r>
     </w:p>
-    <w:p/>
     <w:p>
       <w:pPr>
         <w:pStyle w:val="ListParagraph"/>
@@ -759,7 +786,7 @@
 </file>
 
 <file path=word/endnotes.xml><?xml version="1.0" encoding="utf-8"?>
-<w:endnotes xmlns:wpc="http://schemas.microsoft.com/office/word/2010/wordprocessingCanvas" xmlns:cx="http://schemas.microsoft.com/office/drawing/2014/chartex" xmlns:cx1="http://schemas.microsoft.com/office/drawing/2015/9/8/chartex" xmlns:cx2="http://schemas.microsoft.com/office/drawing/2015/10/21/chartex" xmlns:cx3="http://schemas.microsoft.com/office/drawing/2016/5/9/chartex" xmlns:cx4="http://schemas.microsoft.com/office/drawing/2016/5/10/chartex" xmlns:cx5="http://schemas.microsoft.com/office/drawing/2016/5/11/chartex" xmlns:cx6="http://schemas.microsoft.com/office/drawing/2016/5/12/chartex" xmlns:cx7="http://schemas.microsoft.com/office/drawing/2016/5/13/chartex" xmlns:cx8="http://schemas.microsoft.com/office/drawing/2016/5/14/chartex" xmlns:mc="http://schemas.openxmlformats.org/markup-compatibility/2006" xmlns:aink="http://schemas.microsoft.com/office/drawing/2016/ink" xmlns:am3d="http://schemas.microsoft.com/office/drawing/2017/model3d" xmlns:o="urn:schemas-microsoft-com:office:office" xmlns:r="http://schemas.openxmlformats.org/officeDocument/2006/relationships" xmlns:m="http://schemas.openxmlformats.org/officeDocument/2006/math" xmlns:v="urn:schemas-microsoft-com:vml" xmlns:wp14="http://schemas.microsoft.com/office/word/2010/wordprocessingDrawing" xmlns:wp="http://schemas.openxmlformats.org/drawingml/2006/wordprocessingDrawing" xmlns:w10="urn:schemas-microsoft-com:office:word" xmlns:w="http://schemas.openxmlformats.org/wordprocessingml/2006/main" xmlns:w14="http://schemas.microsoft.com/office/word/2010/wordml" xmlns:w15="http://schemas.microsoft.com/office/word/2012/wordml" xmlns:w16cex="http://schemas.microsoft.com/office/word/2018/wordml/cex" xmlns:w16cid="http://schemas.microsoft.com/office/word/2016/wordml/cid" xmlns:w16="http://schemas.microsoft.com/office/word/2018/wordml" xmlns:w16sdtdh="http://schemas.microsoft.com/office/word/2020/wordml/sdtdatahash" xmlns:w16se="http://schemas.microsoft.com/office/word/2015/wordml/symex" xmlns:wpg="http://schemas.microsoft.com/office/word/2010/wordprocessingGroup" xmlns:wpi="http://schemas.microsoft.com/office/word/2010/wordprocessingInk" xmlns:wne="http://schemas.microsoft.com/office/word/2006/wordml" xmlns:wps="http://schemas.microsoft.com/office/word/2010/wordprocessingShape" mc:Ignorable="w14 w15 w16se w16cid w16 w16cex w16sdtdh wp14">
+<w:endnotes xmlns:wpc="http://schemas.microsoft.com/office/word/2010/wordprocessingCanvas" xmlns:cx="http://schemas.microsoft.com/office/drawing/2014/chartex" xmlns:cx1="http://schemas.microsoft.com/office/drawing/2015/9/8/chartex" xmlns:cx2="http://schemas.microsoft.com/office/drawing/2015/10/21/chartex" xmlns:cx3="http://schemas.microsoft.com/office/drawing/2016/5/9/chartex" xmlns:cx4="http://schemas.microsoft.com/office/drawing/2016/5/10/chartex" xmlns:cx5="http://schemas.microsoft.com/office/drawing/2016/5/11/chartex" xmlns:cx6="http://schemas.microsoft.com/office/drawing/2016/5/12/chartex" xmlns:cx7="http://schemas.microsoft.com/office/drawing/2016/5/13/chartex" xmlns:cx8="http://schemas.microsoft.com/office/drawing/2016/5/14/chartex" xmlns:mc="http://schemas.openxmlformats.org/markup-compatibility/2006" xmlns:aink="http://schemas.microsoft.com/office/drawing/2016/ink" xmlns:am3d="http://schemas.microsoft.com/office/drawing/2017/model3d" xmlns:o="urn:schemas-microsoft-com:office:office" xmlns:oel="http://schemas.microsoft.com/office/2019/extlst" xmlns:r="http://schemas.openxmlformats.org/officeDocument/2006/relationships" xmlns:m="http://schemas.openxmlformats.org/officeDocument/2006/math" xmlns:v="urn:schemas-microsoft-com:vml" xmlns:wp14="http://schemas.microsoft.com/office/word/2010/wordprocessingDrawing" xmlns:wp="http://schemas.openxmlformats.org/drawingml/2006/wordprocessingDrawing" xmlns:w10="urn:schemas-microsoft-com:office:word" xmlns:w="http://schemas.openxmlformats.org/wordprocessingml/2006/main" xmlns:w14="http://schemas.microsoft.com/office/word/2010/wordml" xmlns:w15="http://schemas.microsoft.com/office/word/2012/wordml" xmlns:w16cex="http://schemas.microsoft.com/office/word/2018/wordml/cex" xmlns:w16cid="http://schemas.microsoft.com/office/word/2016/wordml/cid" xmlns:w16="http://schemas.microsoft.com/office/word/2018/wordml" xmlns:w16sdtdh="http://schemas.microsoft.com/office/word/2020/wordml/sdtdatahash" xmlns:w16se="http://schemas.microsoft.com/office/word/2015/wordml/symex" xmlns:wpg="http://schemas.microsoft.com/office/word/2010/wordprocessingGroup" xmlns:wpi="http://schemas.microsoft.com/office/word/2010/wordprocessingInk" xmlns:wne="http://schemas.microsoft.com/office/word/2006/wordml" xmlns:wps="http://schemas.microsoft.com/office/word/2010/wordprocessingShape" mc:Ignorable="w14 w15 w16se w16cid w16 w16cex w16sdtdh wp14">
   <w:endnote w:type="separator" w:id="-1">
     <w:p>
       <w:pPr>
@@ -784,7 +811,7 @@
 </file>
 
 <file path=word/footer1.xml><?xml version="1.0" encoding="utf-8"?>
-<w:ftr xmlns:wpc="http://schemas.microsoft.com/office/word/2010/wordprocessingCanvas" xmlns:cx="http://schemas.microsoft.com/office/drawing/2014/chartex" xmlns:cx1="http://schemas.microsoft.com/office/drawing/2015/9/8/chartex" xmlns:cx2="http://schemas.microsoft.com/office/drawing/2015/10/21/chartex" xmlns:cx3="http://schemas.microsoft.com/office/drawing/2016/5/9/chartex" xmlns:cx4="http://schemas.microsoft.com/office/drawing/2016/5/10/chartex" xmlns:cx5="http://schemas.microsoft.com/office/drawing/2016/5/11/chartex" xmlns:cx6="http://schemas.microsoft.com/office/drawing/2016/5/12/chartex" xmlns:cx7="http://schemas.microsoft.com/office/drawing/2016/5/13/chartex" xmlns:cx8="http://schemas.microsoft.com/office/drawing/2016/5/14/chartex" xmlns:mc="http://schemas.openxmlformats.org/markup-compatibility/2006" xmlns:aink="http://schemas.microsoft.com/office/drawing/2016/ink" xmlns:am3d="http://schemas.microsoft.com/office/drawing/2017/model3d" xmlns:o="urn:schemas-microsoft-com:office:office" xmlns:r="http://schemas.openxmlformats.org/officeDocument/2006/relationships" xmlns:m="http://schemas.openxmlformats.org/officeDocument/2006/math" xmlns:v="urn:schemas-microsoft-com:vml" xmlns:wp14="http://schemas.microsoft.com/office/word/2010/wordprocessingDrawing" xmlns:wp="http://schemas.openxmlformats.org/drawingml/2006/wordprocessingDrawing" xmlns:w10="urn:schemas-microsoft-com:office:word" xmlns:w="http://schemas.openxmlformats.org/wordprocessingml/2006/main" xmlns:w14="http://schemas.microsoft.com/office/word/2010/wordml" xmlns:w15="http://schemas.microsoft.com/office/word/2012/wordml" xmlns:w16cex="http://schemas.microsoft.com/office/word/2018/wordml/cex" xmlns:w16cid="http://schemas.microsoft.com/office/word/2016/wordml/cid" xmlns:w16="http://schemas.microsoft.com/office/word/2018/wordml" xmlns:w16sdtdh="http://schemas.microsoft.com/office/word/2020/wordml/sdtdatahash" xmlns:w16se="http://schemas.microsoft.com/office/word/2015/wordml/symex" xmlns:wpg="http://schemas.microsoft.com/office/word/2010/wordprocessingGroup" xmlns:wpi="http://schemas.microsoft.com/office/word/2010/wordprocessingInk" xmlns:wne="http://schemas.microsoft.com/office/word/2006/wordml" xmlns:wps="http://schemas.microsoft.com/office/word/2010/wordprocessingShape" mc:Ignorable="w14 w15 w16se w16cid w16 w16cex w16sdtdh wp14">
+<w:ftr xmlns:wpc="http://schemas.microsoft.com/office/word/2010/wordprocessingCanvas" xmlns:cx="http://schemas.microsoft.com/office/drawing/2014/chartex" xmlns:cx1="http://schemas.microsoft.com/office/drawing/2015/9/8/chartex" xmlns:cx2="http://schemas.microsoft.com/office/drawing/2015/10/21/chartex" xmlns:cx3="http://schemas.microsoft.com/office/drawing/2016/5/9/chartex" xmlns:cx4="http://schemas.microsoft.com/office/drawing/2016/5/10/chartex" xmlns:cx5="http://schemas.microsoft.com/office/drawing/2016/5/11/chartex" xmlns:cx6="http://schemas.microsoft.com/office/drawing/2016/5/12/chartex" xmlns:cx7="http://schemas.microsoft.com/office/drawing/2016/5/13/chartex" xmlns:cx8="http://schemas.microsoft.com/office/drawing/2016/5/14/chartex" xmlns:mc="http://schemas.openxmlformats.org/markup-compatibility/2006" xmlns:aink="http://schemas.microsoft.com/office/drawing/2016/ink" xmlns:am3d="http://schemas.microsoft.com/office/drawing/2017/model3d" xmlns:o="urn:schemas-microsoft-com:office:office" xmlns:oel="http://schemas.microsoft.com/office/2019/extlst" xmlns:r="http://schemas.openxmlformats.org/officeDocument/2006/relationships" xmlns:m="http://schemas.openxmlformats.org/officeDocument/2006/math" xmlns:v="urn:schemas-microsoft-com:vml" xmlns:wp14="http://schemas.microsoft.com/office/word/2010/wordprocessingDrawing" xmlns:wp="http://schemas.openxmlformats.org/drawingml/2006/wordprocessingDrawing" xmlns:w10="urn:schemas-microsoft-com:office:word" xmlns:w="http://schemas.openxmlformats.org/wordprocessingml/2006/main" xmlns:w14="http://schemas.microsoft.com/office/word/2010/wordml" xmlns:w15="http://schemas.microsoft.com/office/word/2012/wordml" xmlns:w16cex="http://schemas.microsoft.com/office/word/2018/wordml/cex" xmlns:w16cid="http://schemas.microsoft.com/office/word/2016/wordml/cid" xmlns:w16="http://schemas.microsoft.com/office/word/2018/wordml" xmlns:w16sdtdh="http://schemas.microsoft.com/office/word/2020/wordml/sdtdatahash" xmlns:w16se="http://schemas.microsoft.com/office/word/2015/wordml/symex" xmlns:wpg="http://schemas.microsoft.com/office/word/2010/wordprocessingGroup" xmlns:wpi="http://schemas.microsoft.com/office/word/2010/wordprocessingInk" xmlns:wne="http://schemas.microsoft.com/office/word/2006/wordml" xmlns:wps="http://schemas.microsoft.com/office/word/2010/wordprocessingShape" mc:Ignorable="w14 w15 w16se w16cid w16 w16cex w16sdtdh wp14">
   <w:p>
     <w:pPr>
       <w:pStyle w:val="Footer"/>
@@ -794,7 +821,7 @@
 </file>
 
 <file path=word/footer2.xml><?xml version="1.0" encoding="utf-8"?>
-<w:ftr xmlns:wpc="http://schemas.microsoft.com/office/word/2010/wordprocessingCanvas" xmlns:cx="http://schemas.microsoft.com/office/drawing/2014/chartex" xmlns:cx1="http://schemas.microsoft.com/office/drawing/2015/9/8/chartex" xmlns:cx2="http://schemas.microsoft.com/office/drawing/2015/10/21/chartex" xmlns:cx3="http://schemas.microsoft.com/office/drawing/2016/5/9/chartex" xmlns:cx4="http://schemas.microsoft.com/office/drawing/2016/5/10/chartex" xmlns:cx5="http://schemas.microsoft.com/office/drawing/2016/5/11/chartex" xmlns:cx6="http://schemas.microsoft.com/office/drawing/2016/5/12/chartex" xmlns:cx7="http://schemas.microsoft.com/office/drawing/2016/5/13/chartex" xmlns:cx8="http://schemas.microsoft.com/office/drawing/2016/5/14/chartex" xmlns:mc="http://schemas.openxmlformats.org/markup-compatibility/2006" xmlns:aink="http://schemas.microsoft.com/office/drawing/2016/ink" xmlns:am3d="http://schemas.microsoft.com/office/drawing/2017/model3d" xmlns:o="urn:schemas-microsoft-com:office:office" xmlns:r="http://schemas.openxmlformats.org/officeDocument/2006/relationships" xmlns:m="http://schemas.openxmlformats.org/officeDocument/2006/math" xmlns:v="urn:schemas-microsoft-com:vml" xmlns:wp14="http://schemas.microsoft.com/office/word/2010/wordprocessingDrawing" xmlns:wp="http://schemas.openxmlformats.org/drawingml/2006/wordprocessingDrawing" xmlns:w10="urn:schemas-microsoft-com:office:word" xmlns:w="http://schemas.openxmlformats.org/wordprocessingml/2006/main" xmlns:w14="http://schemas.microsoft.com/office/word/2010/wordml" xmlns:w15="http://schemas.microsoft.com/office/word/2012/wordml" xmlns:w16cex="http://schemas.microsoft.com/office/word/2018/wordml/cex" xmlns:w16cid="http://schemas.microsoft.com/office/word/2016/wordml/cid" xmlns:w16="http://schemas.microsoft.com/office/word/2018/wordml" xmlns:w16sdtdh="http://schemas.microsoft.com/office/word/2020/wordml/sdtdatahash" xmlns:w16se="http://schemas.microsoft.com/office/word/2015/wordml/symex" xmlns:wpg="http://schemas.microsoft.com/office/word/2010/wordprocessingGroup" xmlns:wpi="http://schemas.microsoft.com/office/word/2010/wordprocessingInk" xmlns:wne="http://schemas.microsoft.com/office/word/2006/wordml" xmlns:wps="http://schemas.microsoft.com/office/word/2010/wordprocessingShape" mc:Ignorable="w14 w15 w16se w16cid w16 w16cex w16sdtdh wp14">
+<w:ftr xmlns:wpc="http://schemas.microsoft.com/office/word/2010/wordprocessingCanvas" xmlns:cx="http://schemas.microsoft.com/office/drawing/2014/chartex" xmlns:cx1="http://schemas.microsoft.com/office/drawing/2015/9/8/chartex" xmlns:cx2="http://schemas.microsoft.com/office/drawing/2015/10/21/chartex" xmlns:cx3="http://schemas.microsoft.com/office/drawing/2016/5/9/chartex" xmlns:cx4="http://schemas.microsoft.com/office/drawing/2016/5/10/chartex" xmlns:cx5="http://schemas.microsoft.com/office/drawing/2016/5/11/chartex" xmlns:cx6="http://schemas.microsoft.com/office/drawing/2016/5/12/chartex" xmlns:cx7="http://schemas.microsoft.com/office/drawing/2016/5/13/chartex" xmlns:cx8="http://schemas.microsoft.com/office/drawing/2016/5/14/chartex" xmlns:mc="http://schemas.openxmlformats.org/markup-compatibility/2006" xmlns:aink="http://schemas.microsoft.com/office/drawing/2016/ink" xmlns:am3d="http://schemas.microsoft.com/office/drawing/2017/model3d" xmlns:o="urn:schemas-microsoft-com:office:office" xmlns:oel="http://schemas.microsoft.com/office/2019/extlst" xmlns:r="http://schemas.openxmlformats.org/officeDocument/2006/relationships" xmlns:m="http://schemas.openxmlformats.org/officeDocument/2006/math" xmlns:v="urn:schemas-microsoft-com:vml" xmlns:wp14="http://schemas.microsoft.com/office/word/2010/wordprocessingDrawing" xmlns:wp="http://schemas.openxmlformats.org/drawingml/2006/wordprocessingDrawing" xmlns:w10="urn:schemas-microsoft-com:office:word" xmlns:w="http://schemas.openxmlformats.org/wordprocessingml/2006/main" xmlns:w14="http://schemas.microsoft.com/office/word/2010/wordml" xmlns:w15="http://schemas.microsoft.com/office/word/2012/wordml" xmlns:w16cex="http://schemas.microsoft.com/office/word/2018/wordml/cex" xmlns:w16cid="http://schemas.microsoft.com/office/word/2016/wordml/cid" xmlns:w16="http://schemas.microsoft.com/office/word/2018/wordml" xmlns:w16sdtdh="http://schemas.microsoft.com/office/word/2020/wordml/sdtdatahash" xmlns:w16se="http://schemas.microsoft.com/office/word/2015/wordml/symex" xmlns:wpg="http://schemas.microsoft.com/office/word/2010/wordprocessingGroup" xmlns:wpi="http://schemas.microsoft.com/office/word/2010/wordprocessingInk" xmlns:wne="http://schemas.microsoft.com/office/word/2006/wordml" xmlns:wps="http://schemas.microsoft.com/office/word/2010/wordprocessingShape" mc:Ignorable="w14 w15 w16se w16cid w16 w16cex w16sdtdh wp14">
   <w:p>
     <w:pPr>
       <w:pStyle w:val="Footer"/>
@@ -804,7 +831,7 @@
 </file>
 
 <file path=word/footer3.xml><?xml version="1.0" encoding="utf-8"?>
-<w:ftr xmlns:wpc="http://schemas.microsoft.com/office/word/2010/wordprocessingCanvas" xmlns:cx="http://schemas.microsoft.com/office/drawing/2014/chartex" xmlns:cx1="http://schemas.microsoft.com/office/drawing/2015/9/8/chartex" xmlns:cx2="http://schemas.microsoft.com/office/drawing/2015/10/21/chartex" xmlns:cx3="http://schemas.microsoft.com/office/drawing/2016/5/9/chartex" xmlns:cx4="http://schemas.microsoft.com/office/drawing/2016/5/10/chartex" xmlns:cx5="http://schemas.microsoft.com/office/drawing/2016/5/11/chartex" xmlns:cx6="http://schemas.microsoft.com/office/drawing/2016/5/12/chartex" xmlns:cx7="http://schemas.microsoft.com/office/drawing/2016/5/13/chartex" xmlns:cx8="http://schemas.microsoft.com/office/drawing/2016/5/14/chartex" xmlns:mc="http://schemas.openxmlformats.org/markup-compatibility/2006" xmlns:aink="http://schemas.microsoft.com/office/drawing/2016/ink" xmlns:am3d="http://schemas.microsoft.com/office/drawing/2017/model3d" xmlns:o="urn:schemas-microsoft-com:office:office" xmlns:r="http://schemas.openxmlformats.org/officeDocument/2006/relationships" xmlns:m="http://schemas.openxmlformats.org/officeDocument/2006/math" xmlns:v="urn:schemas-microsoft-com:vml" xmlns:wp14="http://schemas.microsoft.com/office/word/2010/wordprocessingDrawing" xmlns:wp="http://schemas.openxmlformats.org/drawingml/2006/wordprocessingDrawing" xmlns:w10="urn:schemas-microsoft-com:office:word" xmlns:w="http://schemas.openxmlformats.org/wordprocessingml/2006/main" xmlns:w14="http://schemas.microsoft.com/office/word/2010/wordml" xmlns:w15="http://schemas.microsoft.com/office/word/2012/wordml" xmlns:w16cex="http://schemas.microsoft.com/office/word/2018/wordml/cex" xmlns:w16cid="http://schemas.microsoft.com/office/word/2016/wordml/cid" xmlns:w16="http://schemas.microsoft.com/office/word/2018/wordml" xmlns:w16sdtdh="http://schemas.microsoft.com/office/word/2020/wordml/sdtdatahash" xmlns:w16se="http://schemas.microsoft.com/office/word/2015/wordml/symex" xmlns:wpg="http://schemas.microsoft.com/office/word/2010/wordprocessingGroup" xmlns:wpi="http://schemas.microsoft.com/office/word/2010/wordprocessingInk" xmlns:wne="http://schemas.microsoft.com/office/word/2006/wordml" xmlns:wps="http://schemas.microsoft.com/office/word/2010/wordprocessingShape" mc:Ignorable="w14 w15 w16se w16cid w16 w16cex w16sdtdh wp14">
+<w:ftr xmlns:wpc="http://schemas.microsoft.com/office/word/2010/wordprocessingCanvas" xmlns:cx="http://schemas.microsoft.com/office/drawing/2014/chartex" xmlns:cx1="http://schemas.microsoft.com/office/drawing/2015/9/8/chartex" xmlns:cx2="http://schemas.microsoft.com/office/drawing/2015/10/21/chartex" xmlns:cx3="http://schemas.microsoft.com/office/drawing/2016/5/9/chartex" xmlns:cx4="http://schemas.microsoft.com/office/drawing/2016/5/10/chartex" xmlns:cx5="http://schemas.microsoft.com/office/drawing/2016/5/11/chartex" xmlns:cx6="http://schemas.microsoft.com/office/drawing/2016/5/12/chartex" xmlns:cx7="http://schemas.microsoft.com/office/drawing/2016/5/13/chartex" xmlns:cx8="http://schemas.microsoft.com/office/drawing/2016/5/14/chartex" xmlns:mc="http://schemas.openxmlformats.org/markup-compatibility/2006" xmlns:aink="http://schemas.microsoft.com/office/drawing/2016/ink" xmlns:am3d="http://schemas.microsoft.com/office/drawing/2017/model3d" xmlns:o="urn:schemas-microsoft-com:office:office" xmlns:oel="http://schemas.microsoft.com/office/2019/extlst" xmlns:r="http://schemas.openxmlformats.org/officeDocument/2006/relationships" xmlns:m="http://schemas.openxmlformats.org/officeDocument/2006/math" xmlns:v="urn:schemas-microsoft-com:vml" xmlns:wp14="http://schemas.microsoft.com/office/word/2010/wordprocessingDrawing" xmlns:wp="http://schemas.openxmlformats.org/drawingml/2006/wordprocessingDrawing" xmlns:w10="urn:schemas-microsoft-com:office:word" xmlns:w="http://schemas.openxmlformats.org/wordprocessingml/2006/main" xmlns:w14="http://schemas.microsoft.com/office/word/2010/wordml" xmlns:w15="http://schemas.microsoft.com/office/word/2012/wordml" xmlns:w16cex="http://schemas.microsoft.com/office/word/2018/wordml/cex" xmlns:w16cid="http://schemas.microsoft.com/office/word/2016/wordml/cid" xmlns:w16="http://schemas.microsoft.com/office/word/2018/wordml" xmlns:w16sdtdh="http://schemas.microsoft.com/office/word/2020/wordml/sdtdatahash" xmlns:w16se="http://schemas.microsoft.com/office/word/2015/wordml/symex" xmlns:wpg="http://schemas.microsoft.com/office/word/2010/wordprocessingGroup" xmlns:wpi="http://schemas.microsoft.com/office/word/2010/wordprocessingInk" xmlns:wne="http://schemas.microsoft.com/office/word/2006/wordml" xmlns:wps="http://schemas.microsoft.com/office/word/2010/wordprocessingShape" mc:Ignorable="w14 w15 w16se w16cid w16 w16cex w16sdtdh wp14">
   <w:p>
     <w:pPr>
       <w:pStyle w:val="Footer"/>
@@ -814,7 +841,7 @@
 </file>
 
 <file path=word/footnotes.xml><?xml version="1.0" encoding="utf-8"?>
-<w:footnotes xmlns:wpc="http://schemas.microsoft.com/office/word/2010/wordprocessingCanvas" xmlns:cx="http://schemas.microsoft.com/office/drawing/2014/chartex" xmlns:cx1="http://schemas.microsoft.com/office/drawing/2015/9/8/chartex" xmlns:cx2="http://schemas.microsoft.com/office/drawing/2015/10/21/chartex" xmlns:cx3="http://schemas.microsoft.com/office/drawing/2016/5/9/chartex" xmlns:cx4="http://schemas.microsoft.com/office/drawing/2016/5/10/chartex" xmlns:cx5="http://schemas.microsoft.com/office/drawing/2016/5/11/chartex" xmlns:cx6="http://schemas.microsoft.com/office/drawing/2016/5/12/chartex" xmlns:cx7="http://schemas.microsoft.com/office/drawing/2016/5/13/chartex" xmlns:cx8="http://schemas.microsoft.com/office/drawing/2016/5/14/chartex" xmlns:mc="http://schemas.openxmlformats.org/markup-compatibility/2006" xmlns:aink="http://schemas.microsoft.com/office/drawing/2016/ink" xmlns:am3d="http://schemas.microsoft.com/office/drawing/2017/model3d" xmlns:o="urn:schemas-microsoft-com:office:office" xmlns:r="http://schemas.openxmlformats.org/officeDocument/2006/relationships" xmlns:m="http://schemas.openxmlformats.org/officeDocument/2006/math" xmlns:v="urn:schemas-microsoft-com:vml" xmlns:wp14="http://schemas.microsoft.com/office/word/2010/wordprocessingDrawing" xmlns:wp="http://schemas.openxmlformats.org/drawingml/2006/wordprocessingDrawing" xmlns:w10="urn:schemas-microsoft-com:office:word" xmlns:w="http://schemas.openxmlformats.org/wordprocessingml/2006/main" xmlns:w14="http://schemas.microsoft.com/office/word/2010/wordml" xmlns:w15="http://schemas.microsoft.com/office/word/2012/wordml" xmlns:w16cex="http://schemas.microsoft.com/office/word/2018/wordml/cex" xmlns:w16cid="http://schemas.microsoft.com/office/word/2016/wordml/cid" xmlns:w16="http://schemas.microsoft.com/office/word/2018/wordml" xmlns:w16sdtdh="http://schemas.microsoft.com/office/word/2020/wordml/sdtdatahash" xmlns:w16se="http://schemas.microsoft.com/office/word/2015/wordml/symex" xmlns:wpg="http://schemas.microsoft.com/office/word/2010/wordprocessingGroup" xmlns:wpi="http://schemas.microsoft.com/office/word/2010/wordprocessingInk" xmlns:wne="http://schemas.microsoft.com/office/word/2006/wordml" xmlns:wps="http://schemas.microsoft.com/office/word/2010/wordprocessingShape" mc:Ignorable="w14 w15 w16se w16cid w16 w16cex w16sdtdh wp14">
+<w:footnotes xmlns:wpc="http://schemas.microsoft.com/office/word/2010/wordprocessingCanvas" xmlns:cx="http://schemas.microsoft.com/office/drawing/2014/chartex" xmlns:cx1="http://schemas.microsoft.com/office/drawing/2015/9/8/chartex" xmlns:cx2="http://schemas.microsoft.com/office/drawing/2015/10/21/chartex" xmlns:cx3="http://schemas.microsoft.com/office/drawing/2016/5/9/chartex" xmlns:cx4="http://schemas.microsoft.com/office/drawing/2016/5/10/chartex" xmlns:cx5="http://schemas.microsoft.com/office/drawing/2016/5/11/chartex" xmlns:cx6="http://schemas.microsoft.com/office/drawing/2016/5/12/chartex" xmlns:cx7="http://schemas.microsoft.com/office/drawing/2016/5/13/chartex" xmlns:cx8="http://schemas.microsoft.com/office/drawing/2016/5/14/chartex" xmlns:mc="http://schemas.openxmlformats.org/markup-compatibility/2006" xmlns:aink="http://schemas.microsoft.com/office/drawing/2016/ink" xmlns:am3d="http://schemas.microsoft.com/office/drawing/2017/model3d" xmlns:o="urn:schemas-microsoft-com:office:office" xmlns:oel="http://schemas.microsoft.com/office/2019/extlst" xmlns:r="http://schemas.openxmlformats.org/officeDocument/2006/relationships" xmlns:m="http://schemas.openxmlformats.org/officeDocument/2006/math" xmlns:v="urn:schemas-microsoft-com:vml" xmlns:wp14="http://schemas.microsoft.com/office/word/2010/wordprocessingDrawing" xmlns:wp="http://schemas.openxmlformats.org/drawingml/2006/wordprocessingDrawing" xmlns:w10="urn:schemas-microsoft-com:office:word" xmlns:w="http://schemas.openxmlformats.org/wordprocessingml/2006/main" xmlns:w14="http://schemas.microsoft.com/office/word/2010/wordml" xmlns:w15="http://schemas.microsoft.com/office/word/2012/wordml" xmlns:w16cex="http://schemas.microsoft.com/office/word/2018/wordml/cex" xmlns:w16cid="http://schemas.microsoft.com/office/word/2016/wordml/cid" xmlns:w16="http://schemas.microsoft.com/office/word/2018/wordml" xmlns:w16sdtdh="http://schemas.microsoft.com/office/word/2020/wordml/sdtdatahash" xmlns:w16se="http://schemas.microsoft.com/office/word/2015/wordml/symex" xmlns:wpg="http://schemas.microsoft.com/office/word/2010/wordprocessingGroup" xmlns:wpi="http://schemas.microsoft.com/office/word/2010/wordprocessingInk" xmlns:wne="http://schemas.microsoft.com/office/word/2006/wordml" xmlns:wps="http://schemas.microsoft.com/office/word/2010/wordprocessingShape" mc:Ignorable="w14 w15 w16se w16cid w16 w16cex w16sdtdh wp14">
   <w:footnote w:type="separator" w:id="-1">
     <w:p>
       <w:pPr>
@@ -839,7 +866,7 @@
 </file>
 
 <file path=word/header1.xml><?xml version="1.0" encoding="utf-8"?>
-<w:hdr xmlns:wpc="http://schemas.microsoft.com/office/word/2010/wordprocessingCanvas" xmlns:cx="http://schemas.microsoft.com/office/drawing/2014/chartex" xmlns:cx1="http://schemas.microsoft.com/office/drawing/2015/9/8/chartex" xmlns:cx2="http://schemas.microsoft.com/office/drawing/2015/10/21/chartex" xmlns:cx3="http://schemas.microsoft.com/office/drawing/2016/5/9/chartex" xmlns:cx4="http://schemas.microsoft.com/office/drawing/2016/5/10/chartex" xmlns:cx5="http://schemas.microsoft.com/office/drawing/2016/5/11/chartex" xmlns:cx6="http://schemas.microsoft.com/office/drawing/2016/5/12/chartex" xmlns:cx7="http://schemas.microsoft.com/office/drawing/2016/5/13/chartex" xmlns:cx8="http://schemas.microsoft.com/office/drawing/2016/5/14/chartex" xmlns:mc="http://schemas.openxmlformats.org/markup-compatibility/2006" xmlns:aink="http://schemas.microsoft.com/office/drawing/2016/ink" xmlns:am3d="http://schemas.microsoft.com/office/drawing/2017/model3d" xmlns:o="urn:schemas-microsoft-com:office:office" xmlns:r="http://schemas.openxmlformats.org/officeDocument/2006/relationships" xmlns:m="http://schemas.openxmlformats.org/officeDocument/2006/math" xmlns:v="urn:schemas-microsoft-com:vml" xmlns:wp14="http://schemas.microsoft.com/office/word/2010/wordprocessingDrawing" xmlns:wp="http://schemas.openxmlformats.org/drawingml/2006/wordprocessingDrawing" xmlns:w10="urn:schemas-microsoft-com:office:word" xmlns:w="http://schemas.openxmlformats.org/wordprocessingml/2006/main" xmlns:w14="http://schemas.microsoft.com/office/word/2010/wordml" xmlns:w15="http://schemas.microsoft.com/office/word/2012/wordml" xmlns:w16cex="http://schemas.microsoft.com/office/word/2018/wordml/cex" xmlns:w16cid="http://schemas.microsoft.com/office/word/2016/wordml/cid" xmlns:w16="http://schemas.microsoft.com/office/word/2018/wordml" xmlns:w16sdtdh="http://schemas.microsoft.com/office/word/2020/wordml/sdtdatahash" xmlns:w16se="http://schemas.microsoft.com/office/word/2015/wordml/symex" xmlns:wpg="http://schemas.microsoft.com/office/word/2010/wordprocessingGroup" xmlns:wpi="http://schemas.microsoft.com/office/word/2010/wordprocessingInk" xmlns:wne="http://schemas.microsoft.com/office/word/2006/wordml" xmlns:wps="http://schemas.microsoft.com/office/word/2010/wordprocessingShape" mc:Ignorable="w14 w15 w16se w16cid w16 w16cex w16sdtdh wp14">
+<w:hdr xmlns:wpc="http://schemas.microsoft.com/office/word/2010/wordprocessingCanvas" xmlns:cx="http://schemas.microsoft.com/office/drawing/2014/chartex" xmlns:cx1="http://schemas.microsoft.com/office/drawing/2015/9/8/chartex" xmlns:cx2="http://schemas.microsoft.com/office/drawing/2015/10/21/chartex" xmlns:cx3="http://schemas.microsoft.com/office/drawing/2016/5/9/chartex" xmlns:cx4="http://schemas.microsoft.com/office/drawing/2016/5/10/chartex" xmlns:cx5="http://schemas.microsoft.com/office/drawing/2016/5/11/chartex" xmlns:cx6="http://schemas.microsoft.com/office/drawing/2016/5/12/chartex" xmlns:cx7="http://schemas.microsoft.com/office/drawing/2016/5/13/chartex" xmlns:cx8="http://schemas.microsoft.com/office/drawing/2016/5/14/chartex" xmlns:mc="http://schemas.openxmlformats.org/markup-compatibility/2006" xmlns:aink="http://schemas.microsoft.com/office/drawing/2016/ink" xmlns:am3d="http://schemas.microsoft.com/office/drawing/2017/model3d" xmlns:o="urn:schemas-microsoft-com:office:office" xmlns:oel="http://schemas.microsoft.com/office/2019/extlst" xmlns:r="http://schemas.openxmlformats.org/officeDocument/2006/relationships" xmlns:m="http://schemas.openxmlformats.org/officeDocument/2006/math" xmlns:v="urn:schemas-microsoft-com:vml" xmlns:wp14="http://schemas.microsoft.com/office/word/2010/wordprocessingDrawing" xmlns:wp="http://schemas.openxmlformats.org/drawingml/2006/wordprocessingDrawing" xmlns:w10="urn:schemas-microsoft-com:office:word" xmlns:w="http://schemas.openxmlformats.org/wordprocessingml/2006/main" xmlns:w14="http://schemas.microsoft.com/office/word/2010/wordml" xmlns:w15="http://schemas.microsoft.com/office/word/2012/wordml" xmlns:w16cex="http://schemas.microsoft.com/office/word/2018/wordml/cex" xmlns:w16cid="http://schemas.microsoft.com/office/word/2016/wordml/cid" xmlns:w16="http://schemas.microsoft.com/office/word/2018/wordml" xmlns:w16sdtdh="http://schemas.microsoft.com/office/word/2020/wordml/sdtdatahash" xmlns:w16se="http://schemas.microsoft.com/office/word/2015/wordml/symex" xmlns:wpg="http://schemas.microsoft.com/office/word/2010/wordprocessingGroup" xmlns:wpi="http://schemas.microsoft.com/office/word/2010/wordprocessingInk" xmlns:wne="http://schemas.microsoft.com/office/word/2006/wordml" xmlns:wps="http://schemas.microsoft.com/office/word/2010/wordprocessingShape" mc:Ignorable="w14 w15 w16se w16cid w16 w16cex w16sdtdh wp14">
   <w:p>
     <w:pPr>
       <w:pStyle w:val="Header"/>
@@ -884,7 +911,7 @@
 </file>
 
 <file path=word/header2.xml><?xml version="1.0" encoding="utf-8"?>
-<w:hdr xmlns:wpc="http://schemas.microsoft.com/office/word/2010/wordprocessingCanvas" xmlns:cx="http://schemas.microsoft.com/office/drawing/2014/chartex" xmlns:cx1="http://schemas.microsoft.com/office/drawing/2015/9/8/chartex" xmlns:cx2="http://schemas.microsoft.com/office/drawing/2015/10/21/chartex" xmlns:cx3="http://schemas.microsoft.com/office/drawing/2016/5/9/chartex" xmlns:cx4="http://schemas.microsoft.com/office/drawing/2016/5/10/chartex" xmlns:cx5="http://schemas.microsoft.com/office/drawing/2016/5/11/chartex" xmlns:cx6="http://schemas.microsoft.com/office/drawing/2016/5/12/chartex" xmlns:cx7="http://schemas.microsoft.com/office/drawing/2016/5/13/chartex" xmlns:cx8="http://schemas.microsoft.com/office/drawing/2016/5/14/chartex" xmlns:mc="http://schemas.openxmlformats.org/markup-compatibility/2006" xmlns:aink="http://schemas.microsoft.com/office/drawing/2016/ink" xmlns:am3d="http://schemas.microsoft.com/office/drawing/2017/model3d" xmlns:o="urn:schemas-microsoft-com:office:office" xmlns:r="http://schemas.openxmlformats.org/officeDocument/2006/relationships" xmlns:m="http://schemas.openxmlformats.org/officeDocument/2006/math" xmlns:v="urn:schemas-microsoft-com:vml" xmlns:wp14="http://schemas.microsoft.com/office/word/2010/wordprocessingDrawing" xmlns:wp="http://schemas.openxmlformats.org/drawingml/2006/wordprocessingDrawing" xmlns:w10="urn:schemas-microsoft-com:office:word" xmlns:w="http://schemas.openxmlformats.org/wordprocessingml/2006/main" xmlns:w14="http://schemas.microsoft.com/office/word/2010/wordml" xmlns:w15="http://schemas.microsoft.com/office/word/2012/wordml" xmlns:w16cex="http://schemas.microsoft.com/office/word/2018/wordml/cex" xmlns:w16cid="http://schemas.microsoft.com/office/word/2016/wordml/cid" xmlns:w16="http://schemas.microsoft.com/office/word/2018/wordml" xmlns:w16sdtdh="http://schemas.microsoft.com/office/word/2020/wordml/sdtdatahash" xmlns:w16se="http://schemas.microsoft.com/office/word/2015/wordml/symex" xmlns:wpg="http://schemas.microsoft.com/office/word/2010/wordprocessingGroup" xmlns:wpi="http://schemas.microsoft.com/office/word/2010/wordprocessingInk" xmlns:wne="http://schemas.microsoft.com/office/word/2006/wordml" xmlns:wps="http://schemas.microsoft.com/office/word/2010/wordprocessingShape" mc:Ignorable="w14 w15 w16se w16cid w16 w16cex w16sdtdh wp14">
+<w:hdr xmlns:wpc="http://schemas.microsoft.com/office/word/2010/wordprocessingCanvas" xmlns:cx="http://schemas.microsoft.com/office/drawing/2014/chartex" xmlns:cx1="http://schemas.microsoft.com/office/drawing/2015/9/8/chartex" xmlns:cx2="http://schemas.microsoft.com/office/drawing/2015/10/21/chartex" xmlns:cx3="http://schemas.microsoft.com/office/drawing/2016/5/9/chartex" xmlns:cx4="http://schemas.microsoft.com/office/drawing/2016/5/10/chartex" xmlns:cx5="http://schemas.microsoft.com/office/drawing/2016/5/11/chartex" xmlns:cx6="http://schemas.microsoft.com/office/drawing/2016/5/12/chartex" xmlns:cx7="http://schemas.microsoft.com/office/drawing/2016/5/13/chartex" xmlns:cx8="http://schemas.microsoft.com/office/drawing/2016/5/14/chartex" xmlns:mc="http://schemas.openxmlformats.org/markup-compatibility/2006" xmlns:aink="http://schemas.microsoft.com/office/drawing/2016/ink" xmlns:am3d="http://schemas.microsoft.com/office/drawing/2017/model3d" xmlns:o="urn:schemas-microsoft-com:office:office" xmlns:oel="http://schemas.microsoft.com/office/2019/extlst" xmlns:r="http://schemas.openxmlformats.org/officeDocument/2006/relationships" xmlns:m="http://schemas.openxmlformats.org/officeDocument/2006/math" xmlns:v="urn:schemas-microsoft-com:vml" xmlns:wp14="http://schemas.microsoft.com/office/word/2010/wordprocessingDrawing" xmlns:wp="http://schemas.openxmlformats.org/drawingml/2006/wordprocessingDrawing" xmlns:w10="urn:schemas-microsoft-com:office:word" xmlns:w="http://schemas.openxmlformats.org/wordprocessingml/2006/main" xmlns:w14="http://schemas.microsoft.com/office/word/2010/wordml" xmlns:w15="http://schemas.microsoft.com/office/word/2012/wordml" xmlns:w16cex="http://schemas.microsoft.com/office/word/2018/wordml/cex" xmlns:w16cid="http://schemas.microsoft.com/office/word/2016/wordml/cid" xmlns:w16="http://schemas.microsoft.com/office/word/2018/wordml" xmlns:w16sdtdh="http://schemas.microsoft.com/office/word/2020/wordml/sdtdatahash" xmlns:w16se="http://schemas.microsoft.com/office/word/2015/wordml/symex" xmlns:wpg="http://schemas.microsoft.com/office/word/2010/wordprocessingGroup" xmlns:wpi="http://schemas.microsoft.com/office/word/2010/wordprocessingInk" xmlns:wne="http://schemas.microsoft.com/office/word/2006/wordml" xmlns:wps="http://schemas.microsoft.com/office/word/2010/wordprocessingShape" mc:Ignorable="w14 w15 w16se w16cid w16 w16cex w16sdtdh wp14">
   <w:p>
     <w:pPr>
       <w:pStyle w:val="Header"/>
@@ -929,7 +956,7 @@
 </file>
 
 <file path=word/header3.xml><?xml version="1.0" encoding="utf-8"?>
-<w:hdr xmlns:wpc="http://schemas.microsoft.com/office/word/2010/wordprocessingCanvas" xmlns:cx="http://schemas.microsoft.com/office/drawing/2014/chartex" xmlns:cx1="http://schemas.microsoft.com/office/drawing/2015/9/8/chartex" xmlns:cx2="http://schemas.microsoft.com/office/drawing/2015/10/21/chartex" xmlns:cx3="http://schemas.microsoft.com/office/drawing/2016/5/9/chartex" xmlns:cx4="http://schemas.microsoft.com/office/drawing/2016/5/10/chartex" xmlns:cx5="http://schemas.microsoft.com/office/drawing/2016/5/11/chartex" xmlns:cx6="http://schemas.microsoft.com/office/drawing/2016/5/12/chartex" xmlns:cx7="http://schemas.microsoft.com/office/drawing/2016/5/13/chartex" xmlns:cx8="http://schemas.microsoft.com/office/drawing/2016/5/14/chartex" xmlns:mc="http://schemas.openxmlformats.org/markup-compatibility/2006" xmlns:aink="http://schemas.microsoft.com/office/drawing/2016/ink" xmlns:am3d="http://schemas.microsoft.com/office/drawing/2017/model3d" xmlns:o="urn:schemas-microsoft-com:office:office" xmlns:r="http://schemas.openxmlformats.org/officeDocument/2006/relationships" xmlns:m="http://schemas.openxmlformats.org/officeDocument/2006/math" xmlns:v="urn:schemas-microsoft-com:vml" xmlns:wp14="http://schemas.microsoft.com/office/word/2010/wordprocessingDrawing" xmlns:wp="http://schemas.openxmlformats.org/drawingml/2006/wordprocessingDrawing" xmlns:w10="urn:schemas-microsoft-com:office:word" xmlns:w="http://schemas.openxmlformats.org/wordprocessingml/2006/main" xmlns:w14="http://schemas.microsoft.com/office/word/2010/wordml" xmlns:w15="http://schemas.microsoft.com/office/word/2012/wordml" xmlns:w16cex="http://schemas.microsoft.com/office/word/2018/wordml/cex" xmlns:w16cid="http://schemas.microsoft.com/office/word/2016/wordml/cid" xmlns:w16="http://schemas.microsoft.com/office/word/2018/wordml" xmlns:w16sdtdh="http://schemas.microsoft.com/office/word/2020/wordml/sdtdatahash" xmlns:w16se="http://schemas.microsoft.com/office/word/2015/wordml/symex" xmlns:wpg="http://schemas.microsoft.com/office/word/2010/wordprocessingGroup" xmlns:wpi="http://schemas.microsoft.com/office/word/2010/wordprocessingInk" xmlns:wne="http://schemas.microsoft.com/office/word/2006/wordml" xmlns:wps="http://schemas.microsoft.com/office/word/2010/wordprocessingShape" mc:Ignorable="w14 w15 w16se w16cid w16 w16cex w16sdtdh wp14">
+<w:hdr xmlns:wpc="http://schemas.microsoft.com/office/word/2010/wordprocessingCanvas" xmlns:cx="http://schemas.microsoft.com/office/drawing/2014/chartex" xmlns:cx1="http://schemas.microsoft.com/office/drawing/2015/9/8/chartex" xmlns:cx2="http://schemas.microsoft.com/office/drawing/2015/10/21/chartex" xmlns:cx3="http://schemas.microsoft.com/office/drawing/2016/5/9/chartex" xmlns:cx4="http://schemas.microsoft.com/office/drawing/2016/5/10/chartex" xmlns:cx5="http://schemas.microsoft.com/office/drawing/2016/5/11/chartex" xmlns:cx6="http://schemas.microsoft.com/office/drawing/2016/5/12/chartex" xmlns:cx7="http://schemas.microsoft.com/office/drawing/2016/5/13/chartex" xmlns:cx8="http://schemas.microsoft.com/office/drawing/2016/5/14/chartex" xmlns:mc="http://schemas.openxmlformats.org/markup-compatibility/2006" xmlns:aink="http://schemas.microsoft.com/office/drawing/2016/ink" xmlns:am3d="http://schemas.microsoft.com/office/drawing/2017/model3d" xmlns:o="urn:schemas-microsoft-com:office:office" xmlns:oel="http://schemas.microsoft.com/office/2019/extlst" xmlns:r="http://schemas.openxmlformats.org/officeDocument/2006/relationships" xmlns:m="http://schemas.openxmlformats.org/officeDocument/2006/math" xmlns:v="urn:schemas-microsoft-com:vml" xmlns:wp14="http://schemas.microsoft.com/office/word/2010/wordprocessingDrawing" xmlns:wp="http://schemas.openxmlformats.org/drawingml/2006/wordprocessingDrawing" xmlns:w10="urn:schemas-microsoft-com:office:word" xmlns:w="http://schemas.openxmlformats.org/wordprocessingml/2006/main" xmlns:w14="http://schemas.microsoft.com/office/word/2010/wordml" xmlns:w15="http://schemas.microsoft.com/office/word/2012/wordml" xmlns:w16cex="http://schemas.microsoft.com/office/word/2018/wordml/cex" xmlns:w16cid="http://schemas.microsoft.com/office/word/2016/wordml/cid" xmlns:w16="http://schemas.microsoft.com/office/word/2018/wordml" xmlns:w16sdtdh="http://schemas.microsoft.com/office/word/2020/wordml/sdtdatahash" xmlns:w16se="http://schemas.microsoft.com/office/word/2015/wordml/symex" xmlns:wpg="http://schemas.microsoft.com/office/word/2010/wordprocessingGroup" xmlns:wpi="http://schemas.microsoft.com/office/word/2010/wordprocessingInk" xmlns:wne="http://schemas.microsoft.com/office/word/2006/wordml" xmlns:wps="http://schemas.microsoft.com/office/word/2010/wordprocessingShape" mc:Ignorable="w14 w15 w16se w16cid w16 w16cex w16sdtdh wp14">
   <w:p>
     <w:pPr>
       <w:pStyle w:val="Header"/>
@@ -974,7 +1001,7 @@
 </file>
 
 <file path=word/numbering.xml><?xml version="1.0" encoding="utf-8"?>
-<w:numbering xmlns:wpc="http://schemas.microsoft.com/office/word/2010/wordprocessingCanvas" xmlns:cx="http://schemas.microsoft.com/office/drawing/2014/chartex" xmlns:cx1="http://schemas.microsoft.com/office/drawing/2015/9/8/chartex" xmlns:cx2="http://schemas.microsoft.com/office/drawing/2015/10/21/chartex" xmlns:cx3="http://schemas.microsoft.com/office/drawing/2016/5/9/chartex" xmlns:cx4="http://schemas.microsoft.com/office/drawing/2016/5/10/chartex" xmlns:cx5="http://schemas.microsoft.com/office/drawing/2016/5/11/chartex" xmlns:cx6="http://schemas.microsoft.com/office/drawing/2016/5/12/chartex" xmlns:cx7="http://schemas.microsoft.com/office/drawing/2016/5/13/chartex" xmlns:cx8="http://schemas.microsoft.com/office/drawing/2016/5/14/chartex" xmlns:mc="http://schemas.openxmlformats.org/markup-compatibility/2006" xmlns:aink="http://schemas.microsoft.com/office/drawing/2016/ink" xmlns:am3d="http://schemas.microsoft.com/office/drawing/2017/model3d" xmlns:o="urn:schemas-microsoft-com:office:office" xmlns:r="http://schemas.openxmlformats.org/officeDocument/2006/relationships" xmlns:m="http://schemas.openxmlformats.org/officeDocument/2006/math" xmlns:v="urn:schemas-microsoft-com:vml" xmlns:wp14="http://schemas.microsoft.com/office/word/2010/wordprocessingDrawing" xmlns:wp="http://schemas.openxmlformats.org/drawingml/2006/wordprocessingDrawing" xmlns:w10="urn:schemas-microsoft-com:office:word" xmlns:w="http://schemas.openxmlformats.org/wordprocessingml/2006/main" xmlns:w14="http://schemas.microsoft.com/office/word/2010/wordml" xmlns:w15="http://schemas.microsoft.com/office/word/2012/wordml" xmlns:w16cex="http://schemas.microsoft.com/office/word/2018/wordml/cex" xmlns:w16cid="http://schemas.microsoft.com/office/word/2016/wordml/cid" xmlns:w16="http://schemas.microsoft.com/office/word/2018/wordml" xmlns:w16sdtdh="http://schemas.microsoft.com/office/word/2020/wordml/sdtdatahash" xmlns:w16se="http://schemas.microsoft.com/office/word/2015/wordml/symex" xmlns:wpg="http://schemas.microsoft.com/office/word/2010/wordprocessingGroup" xmlns:wpi="http://schemas.microsoft.com/office/word/2010/wordprocessingInk" xmlns:wne="http://schemas.microsoft.com/office/word/2006/wordml" xmlns:wps="http://schemas.microsoft.com/office/word/2010/wordprocessingShape" mc:Ignorable="w14 w15 w16se w16cid w16 w16cex w16sdtdh wp14">
+<w:numbering xmlns:wpc="http://schemas.microsoft.com/office/word/2010/wordprocessingCanvas" xmlns:cx="http://schemas.microsoft.com/office/drawing/2014/chartex" xmlns:cx1="http://schemas.microsoft.com/office/drawing/2015/9/8/chartex" xmlns:cx2="http://schemas.microsoft.com/office/drawing/2015/10/21/chartex" xmlns:cx3="http://schemas.microsoft.com/office/drawing/2016/5/9/chartex" xmlns:cx4="http://schemas.microsoft.com/office/drawing/2016/5/10/chartex" xmlns:cx5="http://schemas.microsoft.com/office/drawing/2016/5/11/chartex" xmlns:cx6="http://schemas.microsoft.com/office/drawing/2016/5/12/chartex" xmlns:cx7="http://schemas.microsoft.com/office/drawing/2016/5/13/chartex" xmlns:cx8="http://schemas.microsoft.com/office/drawing/2016/5/14/chartex" xmlns:mc="http://schemas.openxmlformats.org/markup-compatibility/2006" xmlns:aink="http://schemas.microsoft.com/office/drawing/2016/ink" xmlns:am3d="http://schemas.microsoft.com/office/drawing/2017/model3d" xmlns:o="urn:schemas-microsoft-com:office:office" xmlns:oel="http://schemas.microsoft.com/office/2019/extlst" xmlns:r="http://schemas.openxmlformats.org/officeDocument/2006/relationships" xmlns:m="http://schemas.openxmlformats.org/officeDocument/2006/math" xmlns:v="urn:schemas-microsoft-com:vml" xmlns:wp14="http://schemas.microsoft.com/office/word/2010/wordprocessingDrawing" xmlns:wp="http://schemas.openxmlformats.org/drawingml/2006/wordprocessingDrawing" xmlns:w10="urn:schemas-microsoft-com:office:word" xmlns:w="http://schemas.openxmlformats.org/wordprocessingml/2006/main" xmlns:w14="http://schemas.microsoft.com/office/word/2010/wordml" xmlns:w15="http://schemas.microsoft.com/office/word/2012/wordml" xmlns:w16cex="http://schemas.microsoft.com/office/word/2018/wordml/cex" xmlns:w16cid="http://schemas.microsoft.com/office/word/2016/wordml/cid" xmlns:w16="http://schemas.microsoft.com/office/word/2018/wordml" xmlns:w16sdtdh="http://schemas.microsoft.com/office/word/2020/wordml/sdtdatahash" xmlns:w16se="http://schemas.microsoft.com/office/word/2015/wordml/symex" xmlns:wpg="http://schemas.microsoft.com/office/word/2010/wordprocessingGroup" xmlns:wpi="http://schemas.microsoft.com/office/word/2010/wordprocessingInk" xmlns:wne="http://schemas.microsoft.com/office/word/2006/wordml" xmlns:wps="http://schemas.microsoft.com/office/word/2010/wordprocessingShape" mc:Ignorable="w14 w15 w16se w16cid w16 w16cex w16sdtdh wp14">
   <w:abstractNum w:abstractNumId="0" w15:restartNumberingAfterBreak="0">
     <w:nsid w:val="26292014"/>
     <w:multiLevelType w:val="hybridMultilevel"/>

</xml_diff>